<commit_message>
add answers to lab02
</commit_message>
<xml_diff>
--- a/labs/lab02/report/report.docx
+++ b/labs/lab02/report/report.docx
@@ -1011,7 +1011,7 @@
     </w:p>
     <w:bookmarkEnd w:id="52"/>
     <w:bookmarkEnd w:id="53"/>
-    <w:bookmarkStart w:id="54" w:name="выводы"/>
+    <w:bookmarkStart w:id="64" w:name="ответы-на-контрольные-вопросы"/>
     <w:p>
       <w:pPr>
         <w:pStyle w:val="Heading1"/>
@@ -1026,6 +1026,406 @@
         <w:tab/>
       </w:r>
       <w:r>
+        <w:t xml:space="preserve">Ответы на контрольные вопросы</w:t>
+      </w:r>
+    </w:p>
+    <w:bookmarkStart w:id="54" w:name="X15d61d65c9e0e0d8d91a0789cab38cc43248442"/>
+    <w:p>
+      <w:pPr>
+        <w:pStyle w:val="Heading4"/>
+      </w:pPr>
+      <w:r>
+        <w:rPr>
+          <w:rStyle w:val="SectionNumber"/>
+        </w:rPr>
+        <w:t xml:space="preserve">3.0.0.1</w:t>
+      </w:r>
+      <w:r>
+        <w:tab/>
+      </w:r>
+      <w:r>
+        <w:t xml:space="preserve">Что такое системы контроля версий (VCS) и для решения каких задач они предназначаются?</w:t>
+      </w:r>
+    </w:p>
+    <w:p>
+      <w:pPr>
+        <w:pStyle w:val="FirstParagraph"/>
+      </w:pPr>
+      <w:r>
+        <w:t xml:space="preserve">Системы контроля версий применяются для фиксации изменений в программе и коллективной разработки</w:t>
+      </w:r>
+    </w:p>
+    <w:bookmarkEnd w:id="54"/>
+    <w:bookmarkStart w:id="55" w:name="Xaf7a59bd9e73079ccbba3273cf40016f78f9801"/>
+    <w:p>
+      <w:pPr>
+        <w:pStyle w:val="Heading4"/>
+      </w:pPr>
+      <w:r>
+        <w:rPr>
+          <w:rStyle w:val="SectionNumber"/>
+        </w:rPr>
+        <w:t xml:space="preserve">3.0.0.2</w:t>
+      </w:r>
+      <w:r>
+        <w:tab/>
+      </w:r>
+      <w:r>
+        <w:t xml:space="preserve">Объясните следующие понятия VCS и их отношения: хранилище, commit, история, рабочая копия.</w:t>
+      </w:r>
+    </w:p>
+    <w:p>
+      <w:pPr>
+        <w:pStyle w:val="FirstParagraph"/>
+      </w:pPr>
+      <w:r>
+        <w:t xml:space="preserve">Хранилище: хранилище всех изменений и версий</w:t>
+      </w:r>
+      <w:r>
+        <w:t xml:space="preserve"> </w:t>
+      </w:r>
+      <w:r>
+        <w:t xml:space="preserve">Commit: Единица изменения</w:t>
+      </w:r>
+      <w:r>
+        <w:t xml:space="preserve"> </w:t>
+      </w:r>
+      <w:r>
+        <w:t xml:space="preserve">История: Последовательность коммитов</w:t>
+      </w:r>
+      <w:r>
+        <w:t xml:space="preserve"> </w:t>
+      </w:r>
+      <w:r>
+        <w:t xml:space="preserve">Рабочая копия: Последняя версия</w:t>
+      </w:r>
+    </w:p>
+    <w:bookmarkEnd w:id="55"/>
+    <w:bookmarkStart w:id="56" w:name="X774239575d98dcf53218cbb2f1aed8a5a674d4d"/>
+    <w:p>
+      <w:pPr>
+        <w:pStyle w:val="Heading4"/>
+      </w:pPr>
+      <w:r>
+        <w:rPr>
+          <w:rStyle w:val="SectionNumber"/>
+        </w:rPr>
+        <w:t xml:space="preserve">3.0.0.3</w:t>
+      </w:r>
+      <w:r>
+        <w:tab/>
+      </w:r>
+      <w:r>
+        <w:t xml:space="preserve">Что представляют собой и чем отличаются централизованные и децентрализованные VCS? Приведите примеры VCS каждого вида.</w:t>
+      </w:r>
+    </w:p>
+    <w:p>
+      <w:pPr>
+        <w:pStyle w:val="FirstParagraph"/>
+      </w:pPr>
+      <w:r>
+        <w:t xml:space="preserve">Децентрализованные VCS скачивают на хост всю цепочку изменений, а централизованные позволяют только подключаться к полноценному хранилищу и запрашивать конкретную версию.</w:t>
+      </w:r>
+    </w:p>
+    <w:bookmarkEnd w:id="56"/>
+    <w:bookmarkStart w:id="57" w:name="Xbe0b8f4d68bb9442e5cacddce0da7ef4fe7efc1"/>
+    <w:p>
+      <w:pPr>
+        <w:pStyle w:val="Heading4"/>
+      </w:pPr>
+      <w:r>
+        <w:rPr>
+          <w:rStyle w:val="SectionNumber"/>
+        </w:rPr>
+        <w:t xml:space="preserve">3.0.0.4</w:t>
+      </w:r>
+      <w:r>
+        <w:tab/>
+      </w:r>
+      <w:r>
+        <w:t xml:space="preserve">Опишите действия с VCS при единоличной работе с хранилищем.</w:t>
+      </w:r>
+    </w:p>
+    <w:p>
+      <w:pPr>
+        <w:pStyle w:val="FirstParagraph"/>
+      </w:pPr>
+      <w:r>
+        <w:t xml:space="preserve">Пользователь может склонировать версию на свою машину, внести изменения и создать ветку</w:t>
+      </w:r>
+    </w:p>
+    <w:bookmarkEnd w:id="57"/>
+    <w:bookmarkStart w:id="58" w:name="X88e6c70cf234b7e83f80e8395d92e608ad3742d"/>
+    <w:p>
+      <w:pPr>
+        <w:pStyle w:val="Heading4"/>
+      </w:pPr>
+      <w:r>
+        <w:rPr>
+          <w:rStyle w:val="SectionNumber"/>
+        </w:rPr>
+        <w:t xml:space="preserve">3.0.0.5</w:t>
+      </w:r>
+      <w:r>
+        <w:tab/>
+      </w:r>
+      <w:r>
+        <w:t xml:space="preserve">Опишите порядок работы с общим хранилищем VCS.</w:t>
+      </w:r>
+    </w:p>
+    <w:p>
+      <w:pPr>
+        <w:pStyle w:val="FirstParagraph"/>
+      </w:pPr>
+      <w:r>
+        <w:t xml:space="preserve">Пользователь запрашивает у хранилища определенную версию программы, VCS выдает ему эту версию, он вносит туда изменения и оправляет их обратно. VCS сохраняет изменения новой версии</w:t>
+      </w:r>
+    </w:p>
+    <w:bookmarkEnd w:id="58"/>
+    <w:bookmarkStart w:id="59" w:name="X81e4f652505245c972fa3b3173659b213ddf161"/>
+    <w:p>
+      <w:pPr>
+        <w:pStyle w:val="Heading4"/>
+      </w:pPr>
+      <w:r>
+        <w:rPr>
+          <w:rStyle w:val="SectionNumber"/>
+        </w:rPr>
+        <w:t xml:space="preserve">3.0.0.6</w:t>
+      </w:r>
+      <w:r>
+        <w:tab/>
+      </w:r>
+      <w:r>
+        <w:t xml:space="preserve">Каковы основные задачи, решаемые инструментальным средством git?</w:t>
+      </w:r>
+    </w:p>
+    <w:p>
+      <w:pPr>
+        <w:numPr>
+          <w:ilvl w:val="0"/>
+          <w:numId w:val="1002"/>
+        </w:numPr>
+      </w:pPr>
+      <w:r>
+        <w:t xml:space="preserve">Разработка больших проектов коммандами</w:t>
+      </w:r>
+    </w:p>
+    <w:p>
+      <w:pPr>
+        <w:numPr>
+          <w:ilvl w:val="0"/>
+          <w:numId w:val="1002"/>
+        </w:numPr>
+      </w:pPr>
+      <w:r>
+        <w:t xml:space="preserve">Контроль изменений множества файлов и откат изменений</w:t>
+      </w:r>
+    </w:p>
+    <w:p>
+      <w:pPr>
+        <w:numPr>
+          <w:ilvl w:val="0"/>
+          <w:numId w:val="1002"/>
+        </w:numPr>
+      </w:pPr>
+      <w:r>
+        <w:t xml:space="preserve">Возможность сохранять несколько состояний разработки программы</w:t>
+      </w:r>
+    </w:p>
+    <w:bookmarkEnd w:id="59"/>
+    <w:bookmarkStart w:id="60" w:name="X6565756ac74ff916801cb42983a3c0b750c1f3f"/>
+    <w:p>
+      <w:pPr>
+        <w:pStyle w:val="Heading4"/>
+      </w:pPr>
+      <w:r>
+        <w:rPr>
+          <w:rStyle w:val="SectionNumber"/>
+        </w:rPr>
+        <w:t xml:space="preserve">3.0.0.7</w:t>
+      </w:r>
+      <w:r>
+        <w:tab/>
+      </w:r>
+      <w:r>
+        <w:t xml:space="preserve">Назовите и дайте краткую характеристику командам git.</w:t>
+      </w:r>
+    </w:p>
+    <w:p>
+      <w:pPr>
+        <w:pStyle w:val="FirstParagraph"/>
+      </w:pPr>
+      <w:r>
+        <w:rPr>
+          <w:rStyle w:val="VerbatimChar"/>
+        </w:rPr>
+        <w:t xml:space="preserve">git add</w:t>
+      </w:r>
+      <w:r>
+        <w:t xml:space="preserve"> </w:t>
+      </w:r>
+      <w:r>
+        <w:t xml:space="preserve">- добавить изменения в коммит</w:t>
+      </w:r>
+    </w:p>
+    <w:p>
+      <w:pPr>
+        <w:pStyle w:val="BodyText"/>
+      </w:pPr>
+      <w:r>
+        <w:rPr>
+          <w:rStyle w:val="VerbatimChar"/>
+        </w:rPr>
+        <w:t xml:space="preserve">git commit</w:t>
+      </w:r>
+      <w:r>
+        <w:t xml:space="preserve"> </w:t>
+      </w:r>
+      <w:r>
+        <w:t xml:space="preserve">- сохранить изменения присвоив им название</w:t>
+      </w:r>
+    </w:p>
+    <w:p>
+      <w:pPr>
+        <w:pStyle w:val="BodyText"/>
+      </w:pPr>
+      <w:r>
+        <w:rPr>
+          <w:rStyle w:val="VerbatimChar"/>
+        </w:rPr>
+        <w:t xml:space="preserve">git push</w:t>
+      </w:r>
+      <w:r>
+        <w:t xml:space="preserve"> </w:t>
+      </w:r>
+      <w:r>
+        <w:t xml:space="preserve">- отправить изменения на удаленный репозиторий</w:t>
+      </w:r>
+    </w:p>
+    <w:p>
+      <w:pPr>
+        <w:pStyle w:val="BodyText"/>
+      </w:pPr>
+      <w:r>
+        <w:rPr>
+          <w:rStyle w:val="VerbatimChar"/>
+        </w:rPr>
+        <w:t xml:space="preserve">git config</w:t>
+      </w:r>
+      <w:r>
+        <w:t xml:space="preserve"> </w:t>
+      </w:r>
+      <w:r>
+        <w:t xml:space="preserve">- изменение параметров git</w:t>
+      </w:r>
+    </w:p>
+    <w:bookmarkEnd w:id="60"/>
+    <w:bookmarkStart w:id="61" w:name="X39c3bd391ec168e70a3cdb5d3831c04ce3b6268"/>
+    <w:p>
+      <w:pPr>
+        <w:pStyle w:val="Heading4"/>
+      </w:pPr>
+      <w:r>
+        <w:rPr>
+          <w:rStyle w:val="SectionNumber"/>
+        </w:rPr>
+        <w:t xml:space="preserve">3.0.0.8</w:t>
+      </w:r>
+      <w:r>
+        <w:tab/>
+      </w:r>
+      <w:r>
+        <w:t xml:space="preserve">Приведите примеры использования при работе с локальным и удалённым репозиториями.</w:t>
+      </w:r>
+    </w:p>
+    <w:p>
+      <w:pPr>
+        <w:pStyle w:val="FirstParagraph"/>
+      </w:pPr>
+      <w:r>
+        <w:t xml:space="preserve">В большом проекте разработчики будут клонировать локальный репозиторий себе на устройства, благодоря чему смогут работать параллельно.</w:t>
+      </w:r>
+    </w:p>
+    <w:p>
+      <w:pPr>
+        <w:pStyle w:val="BodyText"/>
+      </w:pPr>
+      <w:r>
+        <w:t xml:space="preserve">Если же репозиторий слишком большой, разработчики могут подключаться к нему удаленно и править код в новых ветках и т.п.</w:t>
+      </w:r>
+    </w:p>
+    <w:bookmarkEnd w:id="61"/>
+    <w:bookmarkStart w:id="62" w:name="X4a1eff98c561be46acfb21646ce811931cc2a99"/>
+    <w:p>
+      <w:pPr>
+        <w:pStyle w:val="Heading4"/>
+      </w:pPr>
+      <w:r>
+        <w:rPr>
+          <w:rStyle w:val="SectionNumber"/>
+        </w:rPr>
+        <w:t xml:space="preserve">3.0.0.9</w:t>
+      </w:r>
+      <w:r>
+        <w:tab/>
+      </w:r>
+      <w:r>
+        <w:t xml:space="preserve">Что такое и зачем могут быть нужны ветви (branches)?</w:t>
+      </w:r>
+    </w:p>
+    <w:p>
+      <w:pPr>
+        <w:pStyle w:val="FirstParagraph"/>
+      </w:pPr>
+      <w:r>
+        <w:t xml:space="preserve">Ветви могут быть нужни для совместной работы над проектом, для разработки нескольких функций программы одновременно, что бы не конфликтовать файлами при параллельной разработки программы несколькими людьми</w:t>
+      </w:r>
+    </w:p>
+    <w:bookmarkEnd w:id="62"/>
+    <w:bookmarkStart w:id="63" w:name="Xb8b3d4801c334334c57aa29fad1b59b687ed541"/>
+    <w:p>
+      <w:pPr>
+        <w:pStyle w:val="Heading4"/>
+      </w:pPr>
+      <w:r>
+        <w:rPr>
+          <w:rStyle w:val="SectionNumber"/>
+        </w:rPr>
+        <w:t xml:space="preserve">3.0.0.10</w:t>
+      </w:r>
+      <w:r>
+        <w:tab/>
+      </w:r>
+      <w:r>
+        <w:t xml:space="preserve">Как и зачем можно игнорировать некоторые файлы при commit?</w:t>
+      </w:r>
+    </w:p>
+    <w:p>
+      <w:pPr>
+        <w:pStyle w:val="FirstParagraph"/>
+      </w:pPr>
+      <w:r>
+        <w:t xml:space="preserve">Файлы стоит вносить в .gitignore, это сделанно для того, что бы не загружать репозиторий лишними файлами или избегать утечки личной информации (баз данных и так далее)</w:t>
+      </w:r>
+    </w:p>
+    <w:bookmarkEnd w:id="63"/>
+    <w:bookmarkEnd w:id="64"/>
+    <w:bookmarkStart w:id="65" w:name="выводы"/>
+    <w:p>
+      <w:pPr>
+        <w:pStyle w:val="Heading1"/>
+      </w:pPr>
+      <w:r>
+        <w:rPr>
+          <w:rStyle w:val="SectionNumber"/>
+        </w:rPr>
+        <w:t xml:space="preserve">4</w:t>
+      </w:r>
+      <w:r>
+        <w:tab/>
+      </w:r>
+      <w:r>
         <w:t xml:space="preserve">Выводы</w:t>
       </w:r>
     </w:p>
@@ -1037,7 +1437,7 @@
         <w:t xml:space="preserve">Мы изучили идеологию применения средств контроля версий и осовили базовые комманды утилиты git.</w:t>
       </w:r>
     </w:p>
-    <w:bookmarkEnd w:id="54"/>
+    <w:bookmarkEnd w:id="65"/>
     <w:sectPr/>
   </w:body>
 </w:document>
@@ -1220,11 +1620,126 @@
       </w:pPr>
     </w:lvl>
   </w:abstractNum>
+  <w:abstractNum w:abstractNumId="99411">
+    <w:nsid w:val="A99411"/>
+    <w:multiLevelType w:val="multilevel"/>
+    <w:lvl w:ilvl="0">
+      <w:start w:val="1"/>
+      <w:numFmt w:val="decimal"/>
+      <w:lvlText w:val="%1."/>
+      <w:lvlJc w:val="left"/>
+      <w:pPr>
+        <w:ind w:left="720" w:hanging="480"/>
+      </w:pPr>
+    </w:lvl>
+    <w:lvl w:ilvl="1">
+      <w:start w:val="1"/>
+      <w:numFmt w:val="decimal"/>
+      <w:lvlText w:val="%2."/>
+      <w:lvlJc w:val="left"/>
+      <w:pPr>
+        <w:ind w:left="1440" w:hanging="480"/>
+      </w:pPr>
+    </w:lvl>
+    <w:lvl w:ilvl="2">
+      <w:start w:val="1"/>
+      <w:numFmt w:val="decimal"/>
+      <w:lvlText w:val="%3."/>
+      <w:lvlJc w:val="left"/>
+      <w:pPr>
+        <w:ind w:left="2160" w:hanging="480"/>
+      </w:pPr>
+    </w:lvl>
+    <w:lvl w:ilvl="3">
+      <w:start w:val="1"/>
+      <w:numFmt w:val="decimal"/>
+      <w:lvlText w:val="%4."/>
+      <w:lvlJc w:val="left"/>
+      <w:pPr>
+        <w:ind w:left="2880" w:hanging="480"/>
+      </w:pPr>
+    </w:lvl>
+    <w:lvl w:ilvl="4">
+      <w:start w:val="1"/>
+      <w:numFmt w:val="decimal"/>
+      <w:lvlText w:val="%5."/>
+      <w:lvlJc w:val="left"/>
+      <w:pPr>
+        <w:ind w:left="3600" w:hanging="480"/>
+      </w:pPr>
+    </w:lvl>
+    <w:lvl w:ilvl="5">
+      <w:start w:val="1"/>
+      <w:numFmt w:val="decimal"/>
+      <w:lvlText w:val="%6."/>
+      <w:lvlJc w:val="left"/>
+      <w:pPr>
+        <w:ind w:left="4320" w:hanging="480"/>
+      </w:pPr>
+    </w:lvl>
+    <w:lvl w:ilvl="6">
+      <w:start w:val="1"/>
+      <w:numFmt w:val="decimal"/>
+      <w:lvlText w:val="%7."/>
+      <w:lvlJc w:val="left"/>
+      <w:pPr>
+        <w:ind w:left="5040" w:hanging="480"/>
+      </w:pPr>
+    </w:lvl>
+    <w:lvl w:ilvl="7">
+      <w:start w:val="1"/>
+      <w:numFmt w:val="decimal"/>
+      <w:lvlText w:val="%8."/>
+      <w:lvlJc w:val="left"/>
+      <w:pPr>
+        <w:ind w:left="5760" w:hanging="480"/>
+      </w:pPr>
+    </w:lvl>
+    <w:lvl w:ilvl="8">
+      <w:start w:val="1"/>
+      <w:numFmt w:val="decimal"/>
+      <w:lvlText w:val="%9."/>
+      <w:lvlJc w:val="left"/>
+      <w:pPr>
+        <w:ind w:left="6480" w:hanging="480"/>
+      </w:pPr>
+    </w:lvl>
+  </w:abstractNum>
   <w:num w:numId="1000">
     <w:abstractNumId w:val="990"/>
   </w:num>
   <w:num w:numId="1001">
     <w:abstractNumId w:val="991"/>
+  </w:num>
+  <w:num w:numId="1002">
+    <w:abstractNumId w:val="99411"/>
+    <w:lvlOverride w:ilvl="0">
+      <w:startOverride w:val="1"/>
+    </w:lvlOverride>
+    <w:lvlOverride w:ilvl="1">
+      <w:startOverride w:val="1"/>
+    </w:lvlOverride>
+    <w:lvlOverride w:ilvl="2">
+      <w:startOverride w:val="1"/>
+    </w:lvlOverride>
+    <w:lvlOverride w:ilvl="3">
+      <w:startOverride w:val="1"/>
+    </w:lvlOverride>
+    <w:lvlOverride w:ilvl="4">
+      <w:startOverride w:val="1"/>
+    </w:lvlOverride>
+    <w:lvlOverride w:ilvl="5">
+      <w:startOverride w:val="1"/>
+    </w:lvlOverride>
+    <w:lvlOverride w:ilvl="6">
+      <w:startOverride w:val="1"/>
+    </w:lvlOverride>
+    <w:lvlOverride w:ilvl="7">
+      <w:startOverride w:val="1"/>
+    </w:lvlOverride>
+    <w:lvlOverride w:ilvl="8">
+      <w:startOverride w:val="1"/>
+    </w:lvlOverride>
   </w:num>
 </w:numbering>
 </file>

</xml_diff>